<commit_message>
adding copies of research proposal examples
</commit_message>
<xml_diff>
--- a/TechComm/assignments/research-proposal/research_proposal_example-copyright.docx
+++ b/TechComm/assignments/research-proposal/research_proposal_example-copyright.docx
@@ -249,6 +249,7 @@
         <w:pStyle w:val="Heading2"/>
       </w:pPr>
       <w:r>
+        <w:lastRenderedPageBreak/>
         <w:t>Literature Review &amp; Source Identification</w:t>
       </w:r>
     </w:p>
@@ -371,25 +372,7 @@
             <w:b w:val="0"/>
             <w:bCs w:val="0"/>
           </w:rPr>
-          <w:t xml:space="preserve">About </w:t>
-        </w:r>
-        <w:proofErr w:type="gramStart"/>
-        <w:r>
-          <w:rPr>
-            <w:rStyle w:val="Hyperlink"/>
-            <w:b w:val="0"/>
-            <w:bCs w:val="0"/>
-          </w:rPr>
-          <w:t>The</w:t>
-        </w:r>
-        <w:proofErr w:type="gramEnd"/>
-        <w:r>
-          <w:rPr>
-            <w:rStyle w:val="Hyperlink"/>
-            <w:b w:val="0"/>
-            <w:bCs w:val="0"/>
-          </w:rPr>
-          <w:t xml:space="preserve"> Licenses</w:t>
+          <w:t>About The Licenses</w:t>
         </w:r>
       </w:hyperlink>
       <w:r>
@@ -496,15 +479,7 @@
         <w:t xml:space="preserve">Summary: </w:t>
       </w:r>
       <w:r>
-        <w:t xml:space="preserve">Explains </w:t>
-      </w:r>
-      <w:proofErr w:type="gramStart"/>
-      <w:r>
-        <w:t>artist</w:t>
-      </w:r>
-      <w:proofErr w:type="gramEnd"/>
-      <w:r>
-        <w:t xml:space="preserve"> rights under copyright law, moral rights, resale rights.</w:t>
+        <w:t>Explains artist rights under copyright law, moral rights, resale rights.</w:t>
       </w:r>
     </w:p>
     <w:p>
@@ -541,6 +516,7 @@
         <w:contextualSpacing w:val="0"/>
       </w:pPr>
       <w:r>
+        <w:lastRenderedPageBreak/>
         <w:t>“Moral rights include the right of attribution and the right of integrity — to prevent intentional distortion of a work.” (Context: Moral rights section; introduces non-economic rights.)</w:t>
       </w:r>
     </w:p>
@@ -552,7 +528,6 @@
         <w:rPr>
           <w:b/>
         </w:rPr>
-        <w:lastRenderedPageBreak/>
         <w:t>Contribution:</w:t>
       </w:r>
       <w:r>
@@ -628,15 +603,7 @@
         <w:contextualSpacing w:val="0"/>
       </w:pPr>
       <w:r>
-        <w:t xml:space="preserve">“Attribution is the foundation of every Creative Commons license.” (Context: Core </w:t>
-      </w:r>
-      <w:proofErr w:type="gramStart"/>
-      <w:r>
-        <w:t>principle</w:t>
-      </w:r>
-      <w:proofErr w:type="gramEnd"/>
-      <w:r>
-        <w:t xml:space="preserve"> slide; emphasizes attribution as universal requirement.)</w:t>
+        <w:t>“Attribution is the foundation of every Creative Commons license.” (Context: Core principle slide; emphasizes attribution as universal requirement.)</w:t>
       </w:r>
     </w:p>
     <w:p>
@@ -750,6 +717,7 @@
         <w:pStyle w:val="Heading2"/>
       </w:pPr>
       <w:r>
+        <w:lastRenderedPageBreak/>
         <w:t>Project Audience</w:t>
       </w:r>
     </w:p>
@@ -803,7 +771,6 @@
         </w:numPr>
       </w:pPr>
       <w:r>
-        <w:lastRenderedPageBreak/>
         <w:t>Examples from other programs.</w:t>
       </w:r>
     </w:p>
@@ -932,6 +899,7 @@
         <w:pStyle w:val="Heading2"/>
       </w:pPr>
       <w:r>
+        <w:lastRenderedPageBreak/>
         <w:t>Request for Approval</w:t>
       </w:r>
     </w:p>
@@ -947,7 +915,6 @@
     </w:p>
     <w:p>
       <w:r>
-        <w:lastRenderedPageBreak/>
         <w:t xml:space="preserve">Contact: </w:t>
       </w:r>
       <w:hyperlink r:id="rId14" w:history="1">
@@ -959,7 +926,13 @@
         </w:r>
       </w:hyperlink>
       <w:r>
-        <w:t xml:space="preserve"> | (555)-123-4567</w:t>
+        <w:t xml:space="preserve"> | (5</w:t>
+      </w:r>
+      <w:r>
+        <w:t>55</w:t>
+      </w:r>
+      <w:r>
+        <w:t>)-123-4567</w:t>
       </w:r>
     </w:p>
     <w:p/>
@@ -985,29 +958,14 @@
     </w:p>
     <w:p>
       <w:r>
-        <w:t>C</w:t>
-      </w:r>
-      <w:r>
-        <w:t xml:space="preserve">reative Commons. About the Licenses. </w:t>
+        <w:t xml:space="preserve">Creative Commons. About the Licenses. </w:t>
       </w:r>
       <w:hyperlink r:id="rId15" w:history="1">
         <w:r>
           <w:rPr>
             <w:rStyle w:val="Hyperlink"/>
           </w:rPr>
-          <w:t>https://creative</w:t>
-        </w:r>
-        <w:r>
-          <w:rPr>
-            <w:rStyle w:val="Hyperlink"/>
-          </w:rPr>
-          <w:t>c</w:t>
-        </w:r>
-        <w:r>
-          <w:rPr>
-            <w:rStyle w:val="Hyperlink"/>
-          </w:rPr>
-          <w:t>ommons.org/licenses/</w:t>
+          <w:t>https://creativecommons.org/licenses/</w:t>
         </w:r>
       </w:hyperlink>
     </w:p>
@@ -3603,6 +3561,7 @@
   <w:style w:type="character" w:default="1" w:styleId="DefaultParagraphFont">
     <w:name w:val="Default Paragraph Font"/>
     <w:uiPriority w:val="1"/>
+    <w:semiHidden/>
     <w:unhideWhenUsed/>
   </w:style>
   <w:style w:type="table" w:default="1" w:styleId="TableNormal">

</xml_diff>

<commit_message>
duplicating from group prog rpt; adding gantt image
</commit_message>
<xml_diff>
--- a/TechComm/assignments/research-proposal/research_proposal_example-copyright.docx
+++ b/TechComm/assignments/research-proposal/research_proposal_example-copyright.docx
@@ -213,43 +213,15 @@
       </w:r>
     </w:p>
     <w:p>
-      <w:pPr>
-        <w:pStyle w:val="ListParagraph"/>
-        <w:numPr>
-          <w:ilvl w:val="0"/>
-          <w:numId w:val="13"/>
-        </w:numPr>
-      </w:pPr>
-      <w:r>
-        <w:t>Offer recommendations for how the Studio could support artists (e.g., workshops, template licenses, registration guidance).</w:t>
-      </w:r>
-    </w:p>
-    <w:p>
       <w:r>
         <w:t>This project directly connects to my Technical &amp; Scientific Communication studies: I will translate complex legal information into clear, actionable guidance for a non-expert audience.</w:t>
       </w:r>
     </w:p>
     <w:p>
       <w:pPr>
-        <w:rPr>
-          <w:rFonts w:eastAsiaTheme="majorEastAsia" w:cstheme="majorBidi"/>
-          <w:b/>
-          <w:bCs/>
-          <w:color w:val="861F41" w:themeColor="accent1"/>
-          <w:sz w:val="36"/>
-          <w:szCs w:val="36"/>
-        </w:rPr>
+        <w:pStyle w:val="Heading2"/>
       </w:pPr>
       <w:r>
-        <w:br w:type="page"/>
-      </w:r>
-    </w:p>
-    <w:p>
-      <w:pPr>
-        <w:pStyle w:val="Heading2"/>
-      </w:pPr>
-      <w:r>
-        <w:lastRenderedPageBreak/>
         <w:t>Literature Review &amp; Source Identification</w:t>
       </w:r>
     </w:p>
@@ -294,6 +266,21 @@
     </w:p>
     <w:p>
       <w:pPr>
+        <w:rPr>
+          <w:b/>
+          <w:bCs/>
+        </w:rPr>
+      </w:pPr>
+      <w:r>
+        <w:rPr>
+          <w:b/>
+          <w:bCs/>
+        </w:rPr>
+        <w:br w:type="page"/>
+      </w:r>
+    </w:p>
+    <w:p>
+      <w:pPr>
         <w:ind w:left="720"/>
         <w:rPr>
           <w:b/>
@@ -305,6 +292,7 @@
           <w:b/>
           <w:bCs/>
         </w:rPr>
+        <w:lastRenderedPageBreak/>
         <w:t>Excerpts &amp; Context:</w:t>
       </w:r>
     </w:p>
@@ -372,7 +360,25 @@
             <w:b w:val="0"/>
             <w:bCs w:val="0"/>
           </w:rPr>
-          <w:t>About The Licenses</w:t>
+          <w:t xml:space="preserve">About </w:t>
+        </w:r>
+        <w:proofErr w:type="gramStart"/>
+        <w:r>
+          <w:rPr>
+            <w:rStyle w:val="Hyperlink"/>
+            <w:b w:val="0"/>
+            <w:bCs w:val="0"/>
+          </w:rPr>
+          <w:t>The</w:t>
+        </w:r>
+        <w:proofErr w:type="gramEnd"/>
+        <w:r>
+          <w:rPr>
+            <w:rStyle w:val="Hyperlink"/>
+            <w:b w:val="0"/>
+            <w:bCs w:val="0"/>
+          </w:rPr>
+          <w:t xml:space="preserve"> Licenses</w:t>
         </w:r>
       </w:hyperlink>
       <w:r>
@@ -479,7 +485,15 @@
         <w:t xml:space="preserve">Summary: </w:t>
       </w:r>
       <w:r>
-        <w:t>Explains artist rights under copyright law, moral rights, resale rights.</w:t>
+        <w:t xml:space="preserve">Explains </w:t>
+      </w:r>
+      <w:proofErr w:type="gramStart"/>
+      <w:r>
+        <w:t>artist</w:t>
+      </w:r>
+      <w:proofErr w:type="gramEnd"/>
+      <w:r>
+        <w:t xml:space="preserve"> rights under copyright law, moral rights, resale rights.</w:t>
       </w:r>
     </w:p>
     <w:p>
@@ -516,7 +530,6 @@
         <w:contextualSpacing w:val="0"/>
       </w:pPr>
       <w:r>
-        <w:lastRenderedPageBreak/>
         <w:t>“Moral rights include the right of attribution and the right of integrity — to prevent intentional distortion of a work.” (Context: Moral rights section; introduces non-economic rights.)</w:t>
       </w:r>
     </w:p>
@@ -539,6 +552,7 @@
         <w:pStyle w:val="Heading3"/>
       </w:pPr>
       <w:r>
+        <w:lastRenderedPageBreak/>
         <w:t xml:space="preserve">4. </w:t>
       </w:r>
       <w:r>
@@ -603,7 +617,15 @@
         <w:contextualSpacing w:val="0"/>
       </w:pPr>
       <w:r>
-        <w:t>“Attribution is the foundation of every Creative Commons license.” (Context: Core principle slide; emphasizes attribution as universal requirement.)</w:t>
+        <w:t xml:space="preserve">“Attribution is the foundation of every Creative Commons license.” (Context: Core </w:t>
+      </w:r>
+      <w:proofErr w:type="gramStart"/>
+      <w:r>
+        <w:t>principle</w:t>
+      </w:r>
+      <w:proofErr w:type="gramEnd"/>
+      <w:r>
+        <w:t xml:space="preserve"> slide; emphasizes attribution as universal requirement.)</w:t>
       </w:r>
     </w:p>
     <w:p>
@@ -717,7 +739,6 @@
         <w:pStyle w:val="Heading2"/>
       </w:pPr>
       <w:r>
-        <w:lastRenderedPageBreak/>
         <w:t>Project Audience</w:t>
       </w:r>
     </w:p>
@@ -788,6 +809,7 @@
     </w:p>
     <w:p>
       <w:r>
+        <w:lastRenderedPageBreak/>
         <w:t>The report will emphasize clarity, use of visuals, and concise executive-style summaries.</w:t>
       </w:r>
     </w:p>
@@ -899,7 +921,6 @@
         <w:pStyle w:val="Heading2"/>
       </w:pPr>
       <w:r>
-        <w:lastRenderedPageBreak/>
         <w:t>Request for Approval</w:t>
       </w:r>
     </w:p>

</xml_diff>